<commit_message>
i add some functionality and component to add a good design and adding some picture also changing the maincolor of the background of website and fixing some padding and margin for better design
</commit_message>
<xml_diff>
--- a/public/jhonmarkvergara-resume.docx
+++ b/public/jhonmarkvergara-resume.docx
@@ -250,6 +250,17 @@
       <w:r>
         <w:rPr>
           <w:rFonts w:ascii="Arial" w:hAnsi="Arial" w:cs="Arial"/>
+          <w:b/>
+          <w:bCs/>
+          <w:sz w:val="28"/>
+          <w:szCs w:val="28"/>
+          <w:lang w:val="en-US"/>
+        </w:rPr>
+        <w:t>(Programmer)</w:t>
+      </w:r>
+      <w:r>
+        <w:rPr>
+          <w:rFonts w:ascii="Arial" w:hAnsi="Arial" w:cs="Arial"/>
           <w:sz w:val="28"/>
           <w:szCs w:val="28"/>
           <w:lang w:val="en-US"/>
@@ -278,7 +289,7 @@
           <w:szCs w:val="24"/>
           <w:lang w:val="en-US"/>
         </w:rPr>
-        <w:t>Responsible for maintaining/repairing pc/laptop in office and schools.</w:t>
+        <w:t>Adding Feature to their Webapp using PHP.</w:t>
       </w:r>
     </w:p>
     <w:p>
@@ -302,7 +313,7 @@
           <w:szCs w:val="24"/>
           <w:lang w:val="en-US"/>
         </w:rPr>
-        <w:t xml:space="preserve">Assisting agents whose having a problem on their pc/laptop. </w:t>
+        <w:t>Responsible for maintaining/repairing pc/laptop in office and schools.</w:t>
       </w:r>
     </w:p>
     <w:p>
@@ -326,7 +337,7 @@
           <w:szCs w:val="24"/>
           <w:lang w:val="en-US"/>
         </w:rPr>
-        <w:t>Repairing pc/laptop parts sometimes.</w:t>
+        <w:t xml:space="preserve">Assisting agents whose having a problem on their pc/laptop. </w:t>
       </w:r>
     </w:p>
     <w:p>
@@ -350,17 +361,23 @@
           <w:szCs w:val="24"/>
           <w:lang w:val="en-US"/>
         </w:rPr>
-        <w:t>Adding Feature to their Webapp</w:t>
-      </w:r>
-      <w:r>
+        <w:t>Repairing pc/laptop parts sometimes.</w:t>
+      </w:r>
+    </w:p>
+    <w:p>
+      <w:pPr>
+        <w:pStyle w:val="ListParagraph"/>
+        <w:numPr>
+          <w:ilvl w:val="1"/>
+          <w:numId w:val="3"/>
+        </w:numPr>
         <w:rPr>
           <w:rFonts w:ascii="Arial" w:hAnsi="Arial" w:cs="Arial"/>
           <w:sz w:val="24"/>
           <w:szCs w:val="24"/>
           <w:lang w:val="en-US"/>
         </w:rPr>
-        <w:t xml:space="preserve"> using PHP</w:t>
-      </w:r>
+      </w:pPr>
       <w:r>
         <w:rPr>
           <w:rFonts w:ascii="Arial" w:hAnsi="Arial" w:cs="Arial"/>
@@ -368,7 +385,7 @@
           <w:szCs w:val="24"/>
           <w:lang w:val="en-US"/>
         </w:rPr>
-        <w:t>.</w:t>
+        <w:t>Responsible for maintaining/repairing pc/laptop in office and schools.</w:t>
       </w:r>
     </w:p>
     <w:p>
@@ -398,17 +415,6 @@
         </w:rPr>
         <w:t>ducation</w:t>
       </w:r>
-    </w:p>
-    <w:p>
-      <w:pPr>
-        <w:ind w:left="720"/>
-        <w:rPr>
-          <w:rFonts w:ascii="Arial" w:hAnsi="Arial" w:cs="Arial"/>
-          <w:b/>
-          <w:bCs/>
-          <w:lang w:val="en-US"/>
-        </w:rPr>
-      </w:pPr>
       <w:r>
         <w:rPr>
           <w:rFonts w:ascii="Arial" w:hAnsi="Arial" w:cs="Arial"/>
@@ -417,6 +423,15 @@
           <w:lang w:val="en-US"/>
         </w:rPr>
         <w:br/>
+      </w:r>
+      <w:r>
+        <w:rPr>
+          <w:rFonts w:ascii="Arial" w:hAnsi="Arial" w:cs="Arial"/>
+          <w:b/>
+          <w:bCs/>
+          <w:lang w:val="en-US"/>
+        </w:rPr>
+        <w:t xml:space="preserve">            </w:t>
       </w:r>
       <w:r>
         <w:rPr>
@@ -1563,7 +1578,21 @@
                                 <w:b/>
                                 <w:bCs/>
                               </w:rPr>
-                              <w:t xml:space="preserve"> and discovering vulnerabilities</w:t>
+                              <w:t xml:space="preserve"> and </w:t>
+                            </w:r>
+                            <w:r>
+                              <w:rPr>
+                                <w:b/>
+                                <w:bCs/>
+                              </w:rPr>
+                              <w:t>scanning</w:t>
+                            </w:r>
+                            <w:r>
+                              <w:rPr>
+                                <w:b/>
+                                <w:bCs/>
+                              </w:rPr>
+                              <w:t xml:space="preserve"> vulnerabilities</w:t>
                             </w:r>
                             <w:r>
                               <w:rPr>
@@ -1824,7 +1853,21 @@
                           <w:b/>
                           <w:bCs/>
                         </w:rPr>
-                        <w:t xml:space="preserve"> and discovering vulnerabilities</w:t>
+                        <w:t xml:space="preserve"> and </w:t>
+                      </w:r>
+                      <w:r>
+                        <w:rPr>
+                          <w:b/>
+                          <w:bCs/>
+                        </w:rPr>
+                        <w:t>scanning</w:t>
+                      </w:r>
+                      <w:r>
+                        <w:rPr>
+                          <w:b/>
+                          <w:bCs/>
+                        </w:rPr>
+                        <w:t xml:space="preserve"> vulnerabilities</w:t>
                       </w:r>
                       <w:r>
                         <w:rPr>

</xml_diff>